<commit_message>
Drupal query wizard fix to starttime and endtime, and debugging info in lib_hydrology
</commit_message>
<xml_diff>
--- a/R/subwatershed_summary.docx
+++ b/R/subwatershed_summary.docx
@@ -114,13 +114,16 @@
         <w:t xml:space="preserve"> </w:t>
       </w:r>
       <w:r>
-        <w:t xml:space="preserve">* Location: vahydrosw_wshed_YP3_6700_6670</w:t>
+        <w:t xml:space="preserve">* Location: vahydrosw_wshed_JB0_7050_0000_cranstons_mill</w:t>
       </w:r>
       <w:r>
         <w:t xml:space="preserve"> </w:t>
       </w:r>
       <w:r>
-        <w:t xml:space="preserve">* Run ID: 4</w:t>
+        <w:t xml:space="preserve">* Run ID: 2.0024</w:t>
+      </w:r>
+      <w:r>
+        <w:t xml:space="preserve">10^{4}</w:t>
       </w:r>
     </w:p>
     <w:tbl>
@@ -130,10 +133,10 @@
         <w:tblLook w:firstRow="1"/>
       </w:tblPr>
       <w:tblGrid>
-        <w:gridCol w:w="869"/>
-        <w:gridCol w:w="3090"/>
-        <w:gridCol w:w="2511"/>
-        <w:gridCol w:w="1448"/>
+        <w:gridCol w:w="963"/>
+        <w:gridCol w:w="3103"/>
+        <w:gridCol w:w="2247"/>
+        <w:gridCol w:w="1605"/>
       </w:tblGrid>
       <w:tr>
         <w:trPr>
@@ -186,7 +189,7 @@
               <w:jc w:val="center"/>
             </w:pPr>
             <w:r>
-              <w:t xml:space="preserve">7Q10/ALF/LF-90</w:t>
+              <w:t xml:space="preserve">7Q10/ALF/Min Month</w:t>
             </w:r>
           </w:p>
         </w:tc>
@@ -216,7 +219,7 @@
               <w:jc w:val="center"/>
             </w:pPr>
             <w:r>
-              <w:t xml:space="preserve">2</w:t>
+              <w:t xml:space="preserve">0</w:t>
             </w:r>
           </w:p>
         </w:tc>
@@ -227,13 +230,13 @@
               <w:jc w:val="center"/>
             </w:pPr>
             <w:r>
-              <w:t xml:space="preserve">North Anna River above Little</w:t>
+              <w:t xml:space="preserve">Yarmouth Creek @ Cranstons</w:t>
             </w:r>
             <w:r>
               <w:t xml:space="preserve"> </w:t>
             </w:r>
             <w:r>
-              <w:t xml:space="preserve">River near Doswell (NA)</w:t>
+              <w:t xml:space="preserve">Mill Pond (NA)</w:t>
             </w:r>
           </w:p>
         </w:tc>
@@ -244,7 +247,7 @@
               <w:jc w:val="center"/>
             </w:pPr>
             <w:r>
-              <w:t xml:space="preserve">18.72/65.45/20.9 (2002)</w:t>
+              <w:t xml:space="preserve">0.01/0.75/0 (2002)</w:t>
             </w:r>
           </w:p>
         </w:tc>
@@ -255,7 +258,7 @@
               <w:jc w:val="center"/>
             </w:pPr>
             <w:r>
-              <w:t xml:space="preserve">4.66/5.57</w:t>
+              <w:t xml:space="preserve">0/0</w:t>
             </w:r>
           </w:p>
         </w:tc>
@@ -268,7 +271,7 @@
               <w:jc w:val="center"/>
             </w:pPr>
             <w:r>
-              <w:t xml:space="preserve">4</w:t>
+              <w:t xml:space="preserve">20021</w:t>
             </w:r>
           </w:p>
         </w:tc>
@@ -279,13 +282,13 @@
               <w:jc w:val="center"/>
             </w:pPr>
             <w:r>
-              <w:t xml:space="preserve">North Anna River above Little</w:t>
+              <w:t xml:space="preserve">Yarmouth Creek @ Cranstons</w:t>
             </w:r>
             <w:r>
               <w:t xml:space="preserve"> </w:t>
             </w:r>
             <w:r>
-              <w:t xml:space="preserve">River near Doswell (NA)</w:t>
+              <w:t xml:space="preserve">Mill Pond (NA)</w:t>
             </w:r>
           </w:p>
         </w:tc>
@@ -296,7 +299,7 @@
               <w:jc w:val="center"/>
             </w:pPr>
             <w:r>
-              <w:t xml:space="preserve">17.77/63.7/18.6 (2002)</w:t>
+              <w:t xml:space="preserve">0.01/0.75/0 (2002)</w:t>
             </w:r>
           </w:p>
         </w:tc>
@@ -307,7 +310,59 @@
               <w:jc w:val="center"/>
             </w:pPr>
             <w:r>
-              <w:t xml:space="preserve">5.85/7.26</w:t>
+              <w:t xml:space="preserve">0/0</w:t>
+            </w:r>
+          </w:p>
+        </w:tc>
+      </w:tr>
+      <w:tr>
+        <w:tc>
+          <w:p>
+            <w:pPr>
+              <w:pStyle w:val="Compact"/>
+              <w:jc w:val="center"/>
+            </w:pPr>
+            <w:r>
+              <w:t xml:space="preserve">20024</w:t>
+            </w:r>
+          </w:p>
+        </w:tc>
+        <w:tc>
+          <w:p>
+            <w:pPr>
+              <w:pStyle w:val="Compact"/>
+              <w:jc w:val="center"/>
+            </w:pPr>
+            <w:r>
+              <w:t xml:space="preserve">Yarmouth Creek @ Cranstons</w:t>
+            </w:r>
+            <w:r>
+              <w:t xml:space="preserve"> </w:t>
+            </w:r>
+            <w:r>
+              <w:t xml:space="preserve">Mill Pond (NA)</w:t>
+            </w:r>
+          </w:p>
+        </w:tc>
+        <w:tc>
+          <w:p>
+            <w:pPr>
+              <w:pStyle w:val="Compact"/>
+              <w:jc w:val="center"/>
+            </w:pPr>
+            <w:r>
+              <w:t xml:space="preserve">NaN/0/0 (2001)</w:t>
+            </w:r>
+          </w:p>
+        </w:tc>
+        <w:tc>
+          <w:p>
+            <w:pPr>
+              <w:pStyle w:val="Compact"/>
+              <w:jc w:val="center"/>
+            </w:pPr>
+            <w:r>
+              <w:t xml:space="preserve">6/6</w:t>
             </w:r>
           </w:p>
         </w:tc>
@@ -421,7 +476,7 @@
     </w:lvl>
   </w:abstractNum>
   <w:abstractNum w:abstractNumId="990">
-    <w:nsid w:val="fbc29da3"/>
+    <w:nsid w:val="a1fe9572"/>
     <w:multiLevelType w:val="multilevel"/>
     <w:lvl w:ilvl="0">
       <w:numFmt w:val="bullet"/>

</xml_diff>